<commit_message>
conteinerization and updated syllabus
</commit_message>
<xml_diff>
--- a/MLOps-2024.docx
+++ b/MLOps-2024.docx
@@ -38,7 +38,7 @@
             <v:stroke joinstyle="miter"/>
             <v:path gradientshapeok="t" o:connecttype="rect"/>
           </v:shapetype>
-          <v:shape id="Text Box 2" o:spid="_x0000_s1026" type="#_x0000_t202" style="width:498.2pt;height:33.8pt;visibility:visible;mso-position-horizontal-relative:char;mso-position-vertical-relative:line" filled="f">
+          <v:shape id="Text Box 2" o:spid="_x0000_s1026" type="#_x0000_t202" style="width:498.2pt;height:33.8pt;visibility:visible;mso-left-percent:-10001;mso-top-percent:-10001;mso-position-horizontal:absolute;mso-position-horizontal-relative:char;mso-position-vertical:absolute;mso-position-vertical-relative:line;mso-left-percent:-10001;mso-top-percent:-10001" filled="f">
             <v:textbox style="mso-next-textbox:#Text Box 2" inset="0,0,0,0">
               <w:txbxContent>
                 <w:p>
@@ -1969,6 +1969,47 @@
               </w:rPr>
               <w:t>Establishing Deployment strategies</w:t>
             </w:r>
+            <w:r>
+              <w:rPr>
+                <w:rFonts w:ascii="Times New Roman" w:hAnsi="Times New Roman" w:cs="Times New Roman"/>
+                <w:sz w:val="24"/>
+                <w:szCs w:val="24"/>
+              </w:rPr>
+              <w:t>,</w:t>
+            </w:r>
+            <w:r>
+              <w:rPr>
+                <w:rFonts w:ascii="Times New Roman" w:hAnsi="Times New Roman" w:cs="Times New Roman"/>
+                <w:b/>
+                <w:bCs/>
+                <w:color w:val="0070C0"/>
+                <w:sz w:val="24"/>
+                <w:szCs w:val="24"/>
+              </w:rPr>
+              <w:t xml:space="preserve"> </w:t>
+            </w:r>
+            <w:r>
+              <w:rPr>
+                <w:rFonts w:ascii="Times New Roman" w:hAnsi="Times New Roman" w:cs="Times New Roman"/>
+                <w:b/>
+                <w:bCs/>
+                <w:color w:val="0070C0"/>
+                <w:sz w:val="24"/>
+                <w:szCs w:val="24"/>
+              </w:rPr>
+              <w:t>Deployment to pr</w:t>
+            </w:r>
+            <w:r>
+              <w:rPr>
+                <w:rFonts w:ascii="Times New Roman" w:hAnsi="Times New Roman" w:cs="Times New Roman"/>
+                <w:b/>
+                <w:bCs/>
+                <w:color w:val="0070C0"/>
+                <w:sz w:val="24"/>
+                <w:szCs w:val="24"/>
+              </w:rPr>
+              <w:t>oduction</w:t>
+            </w:r>
           </w:p>
         </w:tc>
         <w:tc>
@@ -2079,18 +2120,42 @@
                 <w:szCs w:val="24"/>
               </w:rPr>
             </w:pPr>
+            <w:r>
+              <w:rPr>
+                <w:rFonts w:ascii="Times New Roman" w:hAnsi="Times New Roman" w:cs="Times New Roman"/>
+                <w:sz w:val="24"/>
+                <w:szCs w:val="24"/>
+              </w:rPr>
+              <w:t xml:space="preserve"> </w:t>
+            </w:r>
+            <w:r>
+              <w:rPr>
+                <w:rFonts w:ascii="Times New Roman" w:hAnsi="Times New Roman" w:cs="Times New Roman"/>
+                <w:sz w:val="24"/>
+                <w:szCs w:val="24"/>
+              </w:rPr>
+              <w:t>Explain ability</w:t>
+            </w:r>
             <w:bookmarkStart w:id="0" w:name="_GoBack"/>
             <w:bookmarkEnd w:id="0"/>
             <w:r>
               <w:rPr>
                 <w:rFonts w:ascii="Times New Roman" w:hAnsi="Times New Roman" w:cs="Times New Roman"/>
+                <w:sz w:val="24"/>
+                <w:szCs w:val="24"/>
+              </w:rPr>
+              <w:t xml:space="preserve"> - SHAP and LIME, </w:t>
+            </w:r>
+            <w:r>
+              <w:rPr>
+                <w:rFonts w:ascii="Times New Roman" w:hAnsi="Times New Roman" w:cs="Times New Roman"/>
                 <w:b/>
                 <w:bCs/>
                 <w:color w:val="0070C0"/>
                 <w:sz w:val="24"/>
                 <w:szCs w:val="24"/>
               </w:rPr>
-              <w:t>Deployment to pr</w:t>
+              <w:t>Containerization and Orchestration</w:t>
             </w:r>
             <w:r>
               <w:rPr>
@@ -2101,7 +2166,7 @@
                 <w:sz w:val="24"/>
                 <w:szCs w:val="24"/>
               </w:rPr>
-              <w:t xml:space="preserve">oduction, </w:t>
+              <w:t>,</w:t>
             </w:r>
             <w:r>
               <w:rPr>
@@ -2125,18 +2190,7 @@
                 <w:sz w:val="24"/>
                 <w:szCs w:val="24"/>
               </w:rPr>
-              <w:t xml:space="preserve">, </w:t>
-            </w:r>
-            <w:r>
-              <w:rPr>
-                <w:rFonts w:ascii="Times New Roman" w:hAnsi="Times New Roman" w:cs="Times New Roman"/>
-                <w:b/>
-                <w:bCs/>
-                <w:color w:val="0070C0"/>
-                <w:sz w:val="24"/>
-                <w:szCs w:val="24"/>
-              </w:rPr>
-              <w:t>Containerization and Orchestration</w:t>
+              <w:t>,</w:t>
             </w:r>
           </w:p>
         </w:tc>

</xml_diff>